<commit_message>
Adams changes to sprint1 deliverable
</commit_message>
<xml_diff>
--- a/Sprint1_Deliverable.docx
+++ b/Sprint1_Deliverable.docx
@@ -387,8 +387,8 @@
         <w:pStyle w:val="Heading1"/>
         <w:rPr/>
       </w:pPr>
-      <w:bookmarkStart w:id="0" w:name="_Toc506459135"/>
-      <w:bookmarkStart w:id="1" w:name="_Toc506458769"/>
+      <w:bookmarkStart w:id="0" w:name="_Toc506458769"/>
+      <w:bookmarkStart w:id="1" w:name="_Toc506459135"/>
       <w:bookmarkEnd w:id="0"/>
       <w:bookmarkEnd w:id="1"/>
       <w:r>
@@ -424,8 +424,8 @@
       </w:tblPr>
       <w:tblGrid>
         <w:gridCol w:w="1183"/>
-        <w:gridCol w:w="3156"/>
-        <w:gridCol w:w="1846"/>
+        <w:gridCol w:w="3157"/>
+        <w:gridCol w:w="1845"/>
         <w:gridCol w:w="3066"/>
       </w:tblGrid>
       <w:tr>
@@ -458,7 +458,7 @@
         </w:tc>
         <w:tc>
           <w:tcPr>
-            <w:tcW w:w="3156" w:type="dxa"/>
+            <w:tcW w:w="3157" w:type="dxa"/>
             <w:tcBorders>
               <w:bottom w:val="single" w:sz="4" w:space="0" w:color="00000A"/>
               <w:insideH w:val="single" w:sz="4" w:space="0" w:color="00000A"/>
@@ -484,7 +484,7 @@
         </w:tc>
         <w:tc>
           <w:tcPr>
-            <w:tcW w:w="1846" w:type="dxa"/>
+            <w:tcW w:w="1845" w:type="dxa"/>
             <w:tcBorders>
               <w:bottom w:val="single" w:sz="4" w:space="0" w:color="00000A"/>
               <w:insideH w:val="single" w:sz="4" w:space="0" w:color="00000A"/>
@@ -550,7 +550,7 @@
             </w:tcBorders>
             <w:shd w:fill="auto" w:val="clear"/>
             <w:tcMar>
-              <w:left w:w="108" w:type="dxa"/>
+              <w:left w:w="103" w:type="dxa"/>
             </w:tcMar>
           </w:tcPr>
           <w:p>
@@ -566,7 +566,7 @@
         </w:tc>
         <w:tc>
           <w:tcPr>
-            <w:tcW w:w="3156" w:type="dxa"/>
+            <w:tcW w:w="3157" w:type="dxa"/>
             <w:tcBorders>
               <w:top w:val="single" w:sz="4" w:space="0" w:color="00000A"/>
               <w:left w:val="single" w:sz="4" w:space="0" w:color="00000A"/>
@@ -577,7 +577,7 @@
             </w:tcBorders>
             <w:shd w:fill="auto" w:val="clear"/>
             <w:tcMar>
-              <w:left w:w="108" w:type="dxa"/>
+              <w:left w:w="103" w:type="dxa"/>
             </w:tcMar>
           </w:tcPr>
           <w:p>
@@ -593,7 +593,7 @@
         </w:tc>
         <w:tc>
           <w:tcPr>
-            <w:tcW w:w="1846" w:type="dxa"/>
+            <w:tcW w:w="1845" w:type="dxa"/>
             <w:tcBorders>
               <w:top w:val="single" w:sz="4" w:space="0" w:color="00000A"/>
               <w:left w:val="single" w:sz="4" w:space="0" w:color="00000A"/>
@@ -604,7 +604,7 @@
             </w:tcBorders>
             <w:shd w:fill="auto" w:val="clear"/>
             <w:tcMar>
-              <w:left w:w="108" w:type="dxa"/>
+              <w:left w:w="103" w:type="dxa"/>
             </w:tcMar>
           </w:tcPr>
           <w:p>
@@ -631,7 +631,7 @@
             </w:tcBorders>
             <w:shd w:fill="auto" w:val="clear"/>
             <w:tcMar>
-              <w:left w:w="108" w:type="dxa"/>
+              <w:left w:w="103" w:type="dxa"/>
             </w:tcMar>
           </w:tcPr>
           <w:p>
@@ -660,7 +660,7 @@
             </w:tcBorders>
             <w:shd w:fill="auto" w:val="clear"/>
             <w:tcMar>
-              <w:left w:w="108" w:type="dxa"/>
+              <w:left w:w="103" w:type="dxa"/>
             </w:tcMar>
           </w:tcPr>
           <w:p>
@@ -675,7 +675,7 @@
         </w:tc>
         <w:tc>
           <w:tcPr>
-            <w:tcW w:w="3156" w:type="dxa"/>
+            <w:tcW w:w="3157" w:type="dxa"/>
             <w:tcBorders>
               <w:top w:val="single" w:sz="4" w:space="0" w:color="00000A"/>
               <w:left w:val="single" w:sz="4" w:space="0" w:color="00000A"/>
@@ -686,7 +686,7 @@
             </w:tcBorders>
             <w:shd w:fill="auto" w:val="clear"/>
             <w:tcMar>
-              <w:left w:w="108" w:type="dxa"/>
+              <w:left w:w="103" w:type="dxa"/>
             </w:tcMar>
           </w:tcPr>
           <w:p>
@@ -701,7 +701,7 @@
         </w:tc>
         <w:tc>
           <w:tcPr>
-            <w:tcW w:w="1846" w:type="dxa"/>
+            <w:tcW w:w="1845" w:type="dxa"/>
             <w:tcBorders>
               <w:top w:val="single" w:sz="4" w:space="0" w:color="00000A"/>
               <w:left w:val="single" w:sz="4" w:space="0" w:color="00000A"/>
@@ -712,7 +712,7 @@
             </w:tcBorders>
             <w:shd w:fill="auto" w:val="clear"/>
             <w:tcMar>
-              <w:left w:w="108" w:type="dxa"/>
+              <w:left w:w="103" w:type="dxa"/>
             </w:tcMar>
           </w:tcPr>
           <w:p>
@@ -738,7 +738,7 @@
             </w:tcBorders>
             <w:shd w:fill="auto" w:val="clear"/>
             <w:tcMar>
-              <w:left w:w="108" w:type="dxa"/>
+              <w:left w:w="103" w:type="dxa"/>
             </w:tcMar>
           </w:tcPr>
           <w:p>
@@ -767,7 +767,7 @@
             </w:tcBorders>
             <w:shd w:fill="auto" w:val="clear"/>
             <w:tcMar>
-              <w:left w:w="108" w:type="dxa"/>
+              <w:left w:w="103" w:type="dxa"/>
             </w:tcMar>
           </w:tcPr>
           <w:p>
@@ -782,7 +782,7 @@
         </w:tc>
         <w:tc>
           <w:tcPr>
-            <w:tcW w:w="3156" w:type="dxa"/>
+            <w:tcW w:w="3157" w:type="dxa"/>
             <w:tcBorders>
               <w:top w:val="single" w:sz="4" w:space="0" w:color="00000A"/>
               <w:left w:val="single" w:sz="4" w:space="0" w:color="00000A"/>
@@ -793,7 +793,7 @@
             </w:tcBorders>
             <w:shd w:fill="auto" w:val="clear"/>
             <w:tcMar>
-              <w:left w:w="108" w:type="dxa"/>
+              <w:left w:w="103" w:type="dxa"/>
             </w:tcMar>
           </w:tcPr>
           <w:p>
@@ -808,7 +808,7 @@
         </w:tc>
         <w:tc>
           <w:tcPr>
-            <w:tcW w:w="1846" w:type="dxa"/>
+            <w:tcW w:w="1845" w:type="dxa"/>
             <w:tcBorders>
               <w:top w:val="single" w:sz="4" w:space="0" w:color="00000A"/>
               <w:left w:val="single" w:sz="4" w:space="0" w:color="00000A"/>
@@ -819,7 +819,7 @@
             </w:tcBorders>
             <w:shd w:fill="auto" w:val="clear"/>
             <w:tcMar>
-              <w:left w:w="108" w:type="dxa"/>
+              <w:left w:w="103" w:type="dxa"/>
             </w:tcMar>
           </w:tcPr>
           <w:p>
@@ -845,7 +845,7 @@
             </w:tcBorders>
             <w:shd w:fill="auto" w:val="clear"/>
             <w:tcMar>
-              <w:left w:w="108" w:type="dxa"/>
+              <w:left w:w="103" w:type="dxa"/>
             </w:tcMar>
           </w:tcPr>
           <w:p>
@@ -874,7 +874,7 @@
             </w:tcBorders>
             <w:shd w:fill="auto" w:val="clear"/>
             <w:tcMar>
-              <w:left w:w="108" w:type="dxa"/>
+              <w:left w:w="103" w:type="dxa"/>
             </w:tcMar>
           </w:tcPr>
           <w:p>
@@ -889,7 +889,7 @@
         </w:tc>
         <w:tc>
           <w:tcPr>
-            <w:tcW w:w="3156" w:type="dxa"/>
+            <w:tcW w:w="3157" w:type="dxa"/>
             <w:tcBorders>
               <w:top w:val="single" w:sz="4" w:space="0" w:color="00000A"/>
               <w:left w:val="single" w:sz="4" w:space="0" w:color="00000A"/>
@@ -900,7 +900,7 @@
             </w:tcBorders>
             <w:shd w:fill="auto" w:val="clear"/>
             <w:tcMar>
-              <w:left w:w="108" w:type="dxa"/>
+              <w:left w:w="103" w:type="dxa"/>
             </w:tcMar>
           </w:tcPr>
           <w:p>
@@ -915,7 +915,7 @@
         </w:tc>
         <w:tc>
           <w:tcPr>
-            <w:tcW w:w="1846" w:type="dxa"/>
+            <w:tcW w:w="1845" w:type="dxa"/>
             <w:tcBorders>
               <w:top w:val="single" w:sz="4" w:space="0" w:color="00000A"/>
               <w:left w:val="single" w:sz="4" w:space="0" w:color="00000A"/>
@@ -926,7 +926,7 @@
             </w:tcBorders>
             <w:shd w:fill="auto" w:val="clear"/>
             <w:tcMar>
-              <w:left w:w="108" w:type="dxa"/>
+              <w:left w:w="103" w:type="dxa"/>
             </w:tcMar>
           </w:tcPr>
           <w:p>
@@ -952,7 +952,7 @@
             </w:tcBorders>
             <w:shd w:fill="auto" w:val="clear"/>
             <w:tcMar>
-              <w:left w:w="108" w:type="dxa"/>
+              <w:left w:w="103" w:type="dxa"/>
             </w:tcMar>
           </w:tcPr>
           <w:p>
@@ -990,8 +990,8 @@
         <w:pStyle w:val="Heading1"/>
         <w:rPr/>
       </w:pPr>
-      <w:bookmarkStart w:id="2" w:name="_Toc506459136"/>
-      <w:bookmarkStart w:id="3" w:name="_Toc506458770"/>
+      <w:bookmarkStart w:id="2" w:name="_Toc506458770"/>
+      <w:bookmarkStart w:id="3" w:name="_Toc506459136"/>
       <w:bookmarkEnd w:id="2"/>
       <w:bookmarkEnd w:id="3"/>
       <w:r>
@@ -1036,16 +1036,16 @@
         <w:tblLook w:val="0000" w:noVBand="0" w:noHBand="0" w:lastColumn="0" w:firstColumn="0" w:lastRow="0" w:firstRow="0"/>
       </w:tblPr>
       <w:tblGrid>
-        <w:gridCol w:w="2393"/>
-        <w:gridCol w:w="2394"/>
-        <w:gridCol w:w="2394"/>
-        <w:gridCol w:w="2268"/>
+        <w:gridCol w:w="2392"/>
+        <w:gridCol w:w="2395"/>
+        <w:gridCol w:w="2395"/>
+        <w:gridCol w:w="2267"/>
       </w:tblGrid>
       <w:tr>
         <w:trPr/>
         <w:tc>
           <w:tcPr>
-            <w:tcW w:w="2393" w:type="dxa"/>
+            <w:tcW w:w="2392" w:type="dxa"/>
             <w:tcBorders>
               <w:bottom w:val="single" w:sz="4" w:space="0" w:color="00000A"/>
               <w:insideH w:val="single" w:sz="4" w:space="0" w:color="00000A"/>
@@ -1056,6 +1056,9 @@
             <w:pPr>
               <w:pStyle w:val="Normal"/>
               <w:tabs>
+                <w:tab w:val="left" w:pos="180" w:leader="none"/>
+                <w:tab w:val="left" w:pos="360" w:leader="none"/>
+                <w:tab w:val="left" w:pos="720" w:leader="none"/>
                 <w:tab w:val="left" w:pos="2880" w:leader="none"/>
                 <w:tab w:val="left" w:pos="5760" w:leader="none"/>
               </w:tabs>
@@ -1075,7 +1078,7 @@
         </w:tc>
         <w:tc>
           <w:tcPr>
-            <w:tcW w:w="2394" w:type="dxa"/>
+            <w:tcW w:w="2395" w:type="dxa"/>
             <w:tcBorders>
               <w:bottom w:val="single" w:sz="4" w:space="0" w:color="00000A"/>
               <w:insideH w:val="single" w:sz="4" w:space="0" w:color="00000A"/>
@@ -1086,6 +1089,9 @@
             <w:pPr>
               <w:pStyle w:val="Normal"/>
               <w:tabs>
+                <w:tab w:val="left" w:pos="180" w:leader="none"/>
+                <w:tab w:val="left" w:pos="360" w:leader="none"/>
+                <w:tab w:val="left" w:pos="720" w:leader="none"/>
                 <w:tab w:val="left" w:pos="2880" w:leader="none"/>
                 <w:tab w:val="left" w:pos="5760" w:leader="none"/>
               </w:tabs>
@@ -1105,7 +1111,7 @@
         </w:tc>
         <w:tc>
           <w:tcPr>
-            <w:tcW w:w="2394" w:type="dxa"/>
+            <w:tcW w:w="2395" w:type="dxa"/>
             <w:tcBorders>
               <w:bottom w:val="single" w:sz="4" w:space="0" w:color="00000A"/>
               <w:insideH w:val="single" w:sz="4" w:space="0" w:color="00000A"/>
@@ -1116,6 +1122,9 @@
             <w:pPr>
               <w:pStyle w:val="Normal"/>
               <w:tabs>
+                <w:tab w:val="left" w:pos="180" w:leader="none"/>
+                <w:tab w:val="left" w:pos="360" w:leader="none"/>
+                <w:tab w:val="left" w:pos="720" w:leader="none"/>
                 <w:tab w:val="left" w:pos="2880" w:leader="none"/>
                 <w:tab w:val="left" w:pos="5760" w:leader="none"/>
               </w:tabs>
@@ -1135,7 +1144,7 @@
         </w:tc>
         <w:tc>
           <w:tcPr>
-            <w:tcW w:w="2268" w:type="dxa"/>
+            <w:tcW w:w="2267" w:type="dxa"/>
             <w:tcBorders>
               <w:bottom w:val="single" w:sz="4" w:space="0" w:color="00000A"/>
               <w:insideH w:val="single" w:sz="4" w:space="0" w:color="00000A"/>
@@ -1146,6 +1155,9 @@
             <w:pPr>
               <w:pStyle w:val="Normal"/>
               <w:tabs>
+                <w:tab w:val="left" w:pos="180" w:leader="none"/>
+                <w:tab w:val="left" w:pos="360" w:leader="none"/>
+                <w:tab w:val="left" w:pos="720" w:leader="none"/>
                 <w:tab w:val="left" w:pos="2880" w:leader="none"/>
                 <w:tab w:val="left" w:pos="5760" w:leader="none"/>
               </w:tabs>
@@ -1168,7 +1180,7 @@
         <w:trPr/>
         <w:tc>
           <w:tcPr>
-            <w:tcW w:w="2393" w:type="dxa"/>
+            <w:tcW w:w="2392" w:type="dxa"/>
             <w:tcBorders>
               <w:top w:val="single" w:sz="4" w:space="0" w:color="00000A"/>
               <w:left w:val="single" w:sz="4" w:space="0" w:color="00000A"/>
@@ -1179,13 +1191,16 @@
             </w:tcBorders>
             <w:shd w:fill="auto" w:val="clear"/>
             <w:tcMar>
-              <w:left w:w="108" w:type="dxa"/>
+              <w:left w:w="103" w:type="dxa"/>
             </w:tcMar>
           </w:tcPr>
           <w:p>
             <w:pPr>
               <w:pStyle w:val="Normal"/>
               <w:tabs>
+                <w:tab w:val="left" w:pos="180" w:leader="none"/>
+                <w:tab w:val="left" w:pos="360" w:leader="none"/>
+                <w:tab w:val="left" w:pos="720" w:leader="none"/>
                 <w:tab w:val="left" w:pos="2880" w:leader="none"/>
                 <w:tab w:val="left" w:pos="5760" w:leader="none"/>
               </w:tabs>
@@ -1202,7 +1217,7 @@
         </w:tc>
         <w:tc>
           <w:tcPr>
-            <w:tcW w:w="2394" w:type="dxa"/>
+            <w:tcW w:w="2395" w:type="dxa"/>
             <w:tcBorders>
               <w:top w:val="single" w:sz="4" w:space="0" w:color="00000A"/>
               <w:left w:val="single" w:sz="4" w:space="0" w:color="00000A"/>
@@ -1213,7 +1228,7 @@
             </w:tcBorders>
             <w:shd w:fill="auto" w:val="clear"/>
             <w:tcMar>
-              <w:left w:w="108" w:type="dxa"/>
+              <w:left w:w="103" w:type="dxa"/>
             </w:tcMar>
             <w:vAlign w:val="bottom"/>
           </w:tcPr>
@@ -1221,6 +1236,9 @@
             <w:pPr>
               <w:pStyle w:val="Normal"/>
               <w:tabs>
+                <w:tab w:val="left" w:pos="180" w:leader="none"/>
+                <w:tab w:val="left" w:pos="360" w:leader="none"/>
+                <w:tab w:val="left" w:pos="720" w:leader="none"/>
                 <w:tab w:val="left" w:pos="2880" w:leader="none"/>
                 <w:tab w:val="left" w:pos="5760" w:leader="none"/>
               </w:tabs>
@@ -1234,7 +1252,7 @@
         </w:tc>
         <w:tc>
           <w:tcPr>
-            <w:tcW w:w="2394" w:type="dxa"/>
+            <w:tcW w:w="2395" w:type="dxa"/>
             <w:tcBorders>
               <w:top w:val="single" w:sz="4" w:space="0" w:color="00000A"/>
               <w:left w:val="single" w:sz="4" w:space="0" w:color="00000A"/>
@@ -1245,7 +1263,7 @@
             </w:tcBorders>
             <w:shd w:fill="auto" w:val="clear"/>
             <w:tcMar>
-              <w:left w:w="108" w:type="dxa"/>
+              <w:left w:w="103" w:type="dxa"/>
             </w:tcMar>
             <w:vAlign w:val="bottom"/>
           </w:tcPr>
@@ -1253,6 +1271,9 @@
             <w:pPr>
               <w:pStyle w:val="Normal"/>
               <w:tabs>
+                <w:tab w:val="left" w:pos="180" w:leader="none"/>
+                <w:tab w:val="left" w:pos="360" w:leader="none"/>
+                <w:tab w:val="left" w:pos="720" w:leader="none"/>
                 <w:tab w:val="left" w:pos="2880" w:leader="none"/>
                 <w:tab w:val="left" w:pos="5760" w:leader="none"/>
               </w:tabs>
@@ -1266,7 +1287,7 @@
         </w:tc>
         <w:tc>
           <w:tcPr>
-            <w:tcW w:w="2268" w:type="dxa"/>
+            <w:tcW w:w="2267" w:type="dxa"/>
             <w:tcBorders>
               <w:top w:val="single" w:sz="4" w:space="0" w:color="00000A"/>
               <w:left w:val="single" w:sz="4" w:space="0" w:color="00000A"/>
@@ -1277,13 +1298,16 @@
             </w:tcBorders>
             <w:shd w:fill="auto" w:val="clear"/>
             <w:tcMar>
-              <w:left w:w="108" w:type="dxa"/>
+              <w:left w:w="103" w:type="dxa"/>
             </w:tcMar>
           </w:tcPr>
           <w:p>
             <w:pPr>
               <w:pStyle w:val="Normal"/>
               <w:tabs>
+                <w:tab w:val="left" w:pos="180" w:leader="none"/>
+                <w:tab w:val="left" w:pos="360" w:leader="none"/>
+                <w:tab w:val="left" w:pos="720" w:leader="none"/>
                 <w:tab w:val="left" w:pos="2880" w:leader="none"/>
                 <w:tab w:val="left" w:pos="5760" w:leader="none"/>
               </w:tabs>
@@ -1303,7 +1327,7 @@
         <w:trPr/>
         <w:tc>
           <w:tcPr>
-            <w:tcW w:w="2393" w:type="dxa"/>
+            <w:tcW w:w="2392" w:type="dxa"/>
             <w:tcBorders>
               <w:top w:val="single" w:sz="4" w:space="0" w:color="00000A"/>
               <w:left w:val="single" w:sz="4" w:space="0" w:color="00000A"/>
@@ -1314,13 +1338,16 @@
             </w:tcBorders>
             <w:shd w:fill="auto" w:val="clear"/>
             <w:tcMar>
-              <w:left w:w="108" w:type="dxa"/>
+              <w:left w:w="103" w:type="dxa"/>
             </w:tcMar>
           </w:tcPr>
           <w:p>
             <w:pPr>
               <w:pStyle w:val="Normal"/>
               <w:tabs>
+                <w:tab w:val="left" w:pos="180" w:leader="none"/>
+                <w:tab w:val="left" w:pos="360" w:leader="none"/>
+                <w:tab w:val="left" w:pos="720" w:leader="none"/>
                 <w:tab w:val="left" w:pos="2880" w:leader="none"/>
                 <w:tab w:val="left" w:pos="5760" w:leader="none"/>
               </w:tabs>
@@ -1337,7 +1364,7 @@
         </w:tc>
         <w:tc>
           <w:tcPr>
-            <w:tcW w:w="2394" w:type="dxa"/>
+            <w:tcW w:w="2395" w:type="dxa"/>
             <w:tcBorders>
               <w:top w:val="single" w:sz="4" w:space="0" w:color="00000A"/>
               <w:left w:val="single" w:sz="4" w:space="0" w:color="00000A"/>
@@ -1348,7 +1375,7 @@
             </w:tcBorders>
             <w:shd w:fill="auto" w:val="clear"/>
             <w:tcMar>
-              <w:left w:w="108" w:type="dxa"/>
+              <w:left w:w="103" w:type="dxa"/>
             </w:tcMar>
             <w:vAlign w:val="bottom"/>
           </w:tcPr>
@@ -1356,6 +1383,9 @@
             <w:pPr>
               <w:pStyle w:val="Normal"/>
               <w:tabs>
+                <w:tab w:val="left" w:pos="180" w:leader="none"/>
+                <w:tab w:val="left" w:pos="360" w:leader="none"/>
+                <w:tab w:val="left" w:pos="720" w:leader="none"/>
                 <w:tab w:val="left" w:pos="2880" w:leader="none"/>
                 <w:tab w:val="left" w:pos="5760" w:leader="none"/>
               </w:tabs>
@@ -1369,7 +1399,7 @@
         </w:tc>
         <w:tc>
           <w:tcPr>
-            <w:tcW w:w="2394" w:type="dxa"/>
+            <w:tcW w:w="2395" w:type="dxa"/>
             <w:tcBorders>
               <w:top w:val="single" w:sz="4" w:space="0" w:color="00000A"/>
               <w:left w:val="single" w:sz="4" w:space="0" w:color="00000A"/>
@@ -1380,7 +1410,7 @@
             </w:tcBorders>
             <w:shd w:fill="auto" w:val="clear"/>
             <w:tcMar>
-              <w:left w:w="108" w:type="dxa"/>
+              <w:left w:w="103" w:type="dxa"/>
             </w:tcMar>
             <w:vAlign w:val="bottom"/>
           </w:tcPr>
@@ -1388,6 +1418,9 @@
             <w:pPr>
               <w:pStyle w:val="Normal"/>
               <w:tabs>
+                <w:tab w:val="left" w:pos="180" w:leader="none"/>
+                <w:tab w:val="left" w:pos="360" w:leader="none"/>
+                <w:tab w:val="left" w:pos="720" w:leader="none"/>
                 <w:tab w:val="left" w:pos="2880" w:leader="none"/>
                 <w:tab w:val="left" w:pos="5760" w:leader="none"/>
               </w:tabs>
@@ -1401,7 +1434,7 @@
         </w:tc>
         <w:tc>
           <w:tcPr>
-            <w:tcW w:w="2268" w:type="dxa"/>
+            <w:tcW w:w="2267" w:type="dxa"/>
             <w:tcBorders>
               <w:top w:val="single" w:sz="4" w:space="0" w:color="00000A"/>
               <w:left w:val="single" w:sz="4" w:space="0" w:color="00000A"/>
@@ -1412,13 +1445,16 @@
             </w:tcBorders>
             <w:shd w:fill="auto" w:val="clear"/>
             <w:tcMar>
-              <w:left w:w="108" w:type="dxa"/>
+              <w:left w:w="103" w:type="dxa"/>
             </w:tcMar>
           </w:tcPr>
           <w:p>
             <w:pPr>
               <w:pStyle w:val="Normal"/>
               <w:tabs>
+                <w:tab w:val="left" w:pos="180" w:leader="none"/>
+                <w:tab w:val="left" w:pos="360" w:leader="none"/>
+                <w:tab w:val="left" w:pos="720" w:leader="none"/>
                 <w:tab w:val="left" w:pos="2880" w:leader="none"/>
                 <w:tab w:val="left" w:pos="5760" w:leader="none"/>
               </w:tabs>
@@ -1438,7 +1474,7 @@
         <w:trPr/>
         <w:tc>
           <w:tcPr>
-            <w:tcW w:w="2393" w:type="dxa"/>
+            <w:tcW w:w="2392" w:type="dxa"/>
             <w:tcBorders>
               <w:top w:val="single" w:sz="4" w:space="0" w:color="00000A"/>
               <w:left w:val="single" w:sz="4" w:space="0" w:color="00000A"/>
@@ -1449,13 +1485,16 @@
             </w:tcBorders>
             <w:shd w:fill="auto" w:val="clear"/>
             <w:tcMar>
-              <w:left w:w="108" w:type="dxa"/>
+              <w:left w:w="103" w:type="dxa"/>
             </w:tcMar>
           </w:tcPr>
           <w:p>
             <w:pPr>
               <w:pStyle w:val="Normal"/>
               <w:tabs>
+                <w:tab w:val="left" w:pos="180" w:leader="none"/>
+                <w:tab w:val="left" w:pos="360" w:leader="none"/>
+                <w:tab w:val="left" w:pos="720" w:leader="none"/>
                 <w:tab w:val="left" w:pos="2880" w:leader="none"/>
                 <w:tab w:val="left" w:pos="5760" w:leader="none"/>
               </w:tabs>
@@ -1472,7 +1511,7 @@
         </w:tc>
         <w:tc>
           <w:tcPr>
-            <w:tcW w:w="2394" w:type="dxa"/>
+            <w:tcW w:w="2395" w:type="dxa"/>
             <w:tcBorders>
               <w:top w:val="single" w:sz="4" w:space="0" w:color="00000A"/>
               <w:left w:val="single" w:sz="4" w:space="0" w:color="00000A"/>
@@ -1483,7 +1522,7 @@
             </w:tcBorders>
             <w:shd w:fill="auto" w:val="clear"/>
             <w:tcMar>
-              <w:left w:w="108" w:type="dxa"/>
+              <w:left w:w="103" w:type="dxa"/>
             </w:tcMar>
             <w:vAlign w:val="bottom"/>
           </w:tcPr>
@@ -1491,6 +1530,9 @@
             <w:pPr>
               <w:pStyle w:val="Normal"/>
               <w:tabs>
+                <w:tab w:val="left" w:pos="180" w:leader="none"/>
+                <w:tab w:val="left" w:pos="360" w:leader="none"/>
+                <w:tab w:val="left" w:pos="720" w:leader="none"/>
                 <w:tab w:val="left" w:pos="2880" w:leader="none"/>
                 <w:tab w:val="left" w:pos="5760" w:leader="none"/>
               </w:tabs>
@@ -1504,7 +1546,7 @@
         </w:tc>
         <w:tc>
           <w:tcPr>
-            <w:tcW w:w="2394" w:type="dxa"/>
+            <w:tcW w:w="2395" w:type="dxa"/>
             <w:tcBorders>
               <w:top w:val="single" w:sz="4" w:space="0" w:color="00000A"/>
               <w:left w:val="single" w:sz="4" w:space="0" w:color="00000A"/>
@@ -1515,7 +1557,7 @@
             </w:tcBorders>
             <w:shd w:fill="auto" w:val="clear"/>
             <w:tcMar>
-              <w:left w:w="108" w:type="dxa"/>
+              <w:left w:w="103" w:type="dxa"/>
             </w:tcMar>
             <w:vAlign w:val="bottom"/>
           </w:tcPr>
@@ -1523,6 +1565,9 @@
             <w:pPr>
               <w:pStyle w:val="Normal"/>
               <w:tabs>
+                <w:tab w:val="left" w:pos="180" w:leader="none"/>
+                <w:tab w:val="left" w:pos="360" w:leader="none"/>
+                <w:tab w:val="left" w:pos="720" w:leader="none"/>
                 <w:tab w:val="left" w:pos="2880" w:leader="none"/>
                 <w:tab w:val="left" w:pos="5760" w:leader="none"/>
               </w:tabs>
@@ -1536,7 +1581,7 @@
         </w:tc>
         <w:tc>
           <w:tcPr>
-            <w:tcW w:w="2268" w:type="dxa"/>
+            <w:tcW w:w="2267" w:type="dxa"/>
             <w:tcBorders>
               <w:top w:val="single" w:sz="4" w:space="0" w:color="00000A"/>
               <w:left w:val="single" w:sz="4" w:space="0" w:color="00000A"/>
@@ -1547,13 +1592,16 @@
             </w:tcBorders>
             <w:shd w:fill="auto" w:val="clear"/>
             <w:tcMar>
-              <w:left w:w="108" w:type="dxa"/>
+              <w:left w:w="103" w:type="dxa"/>
             </w:tcMar>
           </w:tcPr>
           <w:p>
             <w:pPr>
               <w:pStyle w:val="Normal"/>
               <w:tabs>
+                <w:tab w:val="left" w:pos="180" w:leader="none"/>
+                <w:tab w:val="left" w:pos="360" w:leader="none"/>
+                <w:tab w:val="left" w:pos="720" w:leader="none"/>
                 <w:tab w:val="left" w:pos="2880" w:leader="none"/>
                 <w:tab w:val="left" w:pos="5760" w:leader="none"/>
               </w:tabs>
@@ -1573,7 +1621,7 @@
         <w:trPr/>
         <w:tc>
           <w:tcPr>
-            <w:tcW w:w="2393" w:type="dxa"/>
+            <w:tcW w:w="2392" w:type="dxa"/>
             <w:tcBorders>
               <w:top w:val="single" w:sz="4" w:space="0" w:color="00000A"/>
               <w:left w:val="single" w:sz="4" w:space="0" w:color="00000A"/>
@@ -1584,13 +1632,16 @@
             </w:tcBorders>
             <w:shd w:fill="auto" w:val="clear"/>
             <w:tcMar>
-              <w:left w:w="108" w:type="dxa"/>
+              <w:left w:w="103" w:type="dxa"/>
             </w:tcMar>
           </w:tcPr>
           <w:p>
             <w:pPr>
               <w:pStyle w:val="Normal"/>
               <w:tabs>
+                <w:tab w:val="left" w:pos="180" w:leader="none"/>
+                <w:tab w:val="left" w:pos="360" w:leader="none"/>
+                <w:tab w:val="left" w:pos="720" w:leader="none"/>
                 <w:tab w:val="left" w:pos="2880" w:leader="none"/>
                 <w:tab w:val="left" w:pos="5760" w:leader="none"/>
               </w:tabs>
@@ -1607,7 +1658,7 @@
         </w:tc>
         <w:tc>
           <w:tcPr>
-            <w:tcW w:w="2394" w:type="dxa"/>
+            <w:tcW w:w="2395" w:type="dxa"/>
             <w:tcBorders>
               <w:top w:val="single" w:sz="4" w:space="0" w:color="00000A"/>
               <w:left w:val="single" w:sz="4" w:space="0" w:color="00000A"/>
@@ -1618,7 +1669,7 @@
             </w:tcBorders>
             <w:shd w:fill="auto" w:val="clear"/>
             <w:tcMar>
-              <w:left w:w="108" w:type="dxa"/>
+              <w:left w:w="103" w:type="dxa"/>
             </w:tcMar>
             <w:vAlign w:val="bottom"/>
           </w:tcPr>
@@ -1626,6 +1677,9 @@
             <w:pPr>
               <w:pStyle w:val="Normal"/>
               <w:tabs>
+                <w:tab w:val="left" w:pos="180" w:leader="none"/>
+                <w:tab w:val="left" w:pos="360" w:leader="none"/>
+                <w:tab w:val="left" w:pos="720" w:leader="none"/>
                 <w:tab w:val="left" w:pos="2880" w:leader="none"/>
                 <w:tab w:val="left" w:pos="5760" w:leader="none"/>
               </w:tabs>
@@ -1639,7 +1693,7 @@
         </w:tc>
         <w:tc>
           <w:tcPr>
-            <w:tcW w:w="2394" w:type="dxa"/>
+            <w:tcW w:w="2395" w:type="dxa"/>
             <w:tcBorders>
               <w:top w:val="single" w:sz="4" w:space="0" w:color="00000A"/>
               <w:left w:val="single" w:sz="4" w:space="0" w:color="00000A"/>
@@ -1650,7 +1704,7 @@
             </w:tcBorders>
             <w:shd w:fill="auto" w:val="clear"/>
             <w:tcMar>
-              <w:left w:w="108" w:type="dxa"/>
+              <w:left w:w="103" w:type="dxa"/>
             </w:tcMar>
             <w:vAlign w:val="bottom"/>
           </w:tcPr>
@@ -1658,6 +1712,9 @@
             <w:pPr>
               <w:pStyle w:val="Normal"/>
               <w:tabs>
+                <w:tab w:val="left" w:pos="180" w:leader="none"/>
+                <w:tab w:val="left" w:pos="360" w:leader="none"/>
+                <w:tab w:val="left" w:pos="720" w:leader="none"/>
                 <w:tab w:val="left" w:pos="2880" w:leader="none"/>
                 <w:tab w:val="left" w:pos="5760" w:leader="none"/>
               </w:tabs>
@@ -1671,7 +1728,7 @@
         </w:tc>
         <w:tc>
           <w:tcPr>
-            <w:tcW w:w="2268" w:type="dxa"/>
+            <w:tcW w:w="2267" w:type="dxa"/>
             <w:tcBorders>
               <w:top w:val="single" w:sz="4" w:space="0" w:color="00000A"/>
               <w:left w:val="single" w:sz="4" w:space="0" w:color="00000A"/>
@@ -1682,13 +1739,16 @@
             </w:tcBorders>
             <w:shd w:fill="auto" w:val="clear"/>
             <w:tcMar>
-              <w:left w:w="108" w:type="dxa"/>
+              <w:left w:w="103" w:type="dxa"/>
             </w:tcMar>
           </w:tcPr>
           <w:p>
             <w:pPr>
               <w:pStyle w:val="Normal"/>
               <w:tabs>
+                <w:tab w:val="left" w:pos="180" w:leader="none"/>
+                <w:tab w:val="left" w:pos="360" w:leader="none"/>
+                <w:tab w:val="left" w:pos="720" w:leader="none"/>
                 <w:tab w:val="left" w:pos="2880" w:leader="none"/>
                 <w:tab w:val="left" w:pos="5760" w:leader="none"/>
               </w:tabs>
@@ -1709,6 +1769,9 @@
       <w:pPr>
         <w:pStyle w:val="Normal"/>
         <w:tabs>
+          <w:tab w:val="left" w:pos="180" w:leader="none"/>
+          <w:tab w:val="left" w:pos="360" w:leader="none"/>
+          <w:tab w:val="left" w:pos="720" w:leader="none"/>
           <w:tab w:val="left" w:pos="2880" w:leader="none"/>
           <w:tab w:val="left" w:pos="5760" w:leader="none"/>
         </w:tabs>
@@ -1756,6 +1819,9 @@
       <w:pPr>
         <w:pStyle w:val="Contents1"/>
         <w:tabs>
+          <w:tab w:val="left" w:pos="180" w:leader="none"/>
+          <w:tab w:val="left" w:pos="360" w:leader="none"/>
+          <w:tab w:val="left" w:pos="720" w:leader="none"/>
           <w:tab w:val="right" w:pos="9350" w:leader="dot"/>
         </w:tabs>
         <w:rPr>
@@ -1786,6 +1852,9 @@
       <w:pPr>
         <w:pStyle w:val="Contents1"/>
         <w:tabs>
+          <w:tab w:val="left" w:pos="180" w:leader="none"/>
+          <w:tab w:val="left" w:pos="360" w:leader="none"/>
+          <w:tab w:val="left" w:pos="720" w:leader="none"/>
           <w:tab w:val="right" w:pos="9350" w:leader="dot"/>
         </w:tabs>
         <w:rPr>
@@ -1807,6 +1876,9 @@
       <w:pPr>
         <w:pStyle w:val="Contents1"/>
         <w:tabs>
+          <w:tab w:val="left" w:pos="180" w:leader="none"/>
+          <w:tab w:val="left" w:pos="360" w:leader="none"/>
+          <w:tab w:val="left" w:pos="720" w:leader="none"/>
           <w:tab w:val="right" w:pos="9350" w:leader="dot"/>
         </w:tabs>
         <w:rPr>
@@ -1828,6 +1900,9 @@
       <w:pPr>
         <w:pStyle w:val="Contents1"/>
         <w:tabs>
+          <w:tab w:val="left" w:pos="180" w:leader="none"/>
+          <w:tab w:val="left" w:pos="360" w:leader="none"/>
+          <w:tab w:val="left" w:pos="720" w:leader="none"/>
           <w:tab w:val="right" w:pos="9350" w:leader="dot"/>
         </w:tabs>
         <w:rPr>
@@ -1849,6 +1924,9 @@
       <w:pPr>
         <w:pStyle w:val="Contents1"/>
         <w:tabs>
+          <w:tab w:val="left" w:pos="180" w:leader="none"/>
+          <w:tab w:val="left" w:pos="360" w:leader="none"/>
+          <w:tab w:val="left" w:pos="720" w:leader="none"/>
           <w:tab w:val="right" w:pos="9350" w:leader="dot"/>
         </w:tabs>
         <w:rPr>
@@ -1870,6 +1948,9 @@
       <w:pPr>
         <w:pStyle w:val="Contents1"/>
         <w:tabs>
+          <w:tab w:val="left" w:pos="180" w:leader="none"/>
+          <w:tab w:val="left" w:pos="360" w:leader="none"/>
+          <w:tab w:val="left" w:pos="720" w:leader="none"/>
           <w:tab w:val="right" w:pos="9350" w:leader="dot"/>
         </w:tabs>
         <w:rPr>
@@ -1904,8 +1985,8 @@
         <w:pStyle w:val="Heading1"/>
         <w:rPr/>
       </w:pPr>
-      <w:bookmarkStart w:id="4" w:name="_Toc506459137"/>
-      <w:bookmarkStart w:id="5" w:name="_Toc506458771"/>
+      <w:bookmarkStart w:id="4" w:name="_Toc506458771"/>
+      <w:bookmarkStart w:id="5" w:name="_Toc506459137"/>
       <w:bookmarkEnd w:id="4"/>
       <w:bookmarkEnd w:id="5"/>
       <w:r>
@@ -2008,8 +2089,8 @@
         <w:pStyle w:val="Heading1"/>
         <w:rPr/>
       </w:pPr>
-      <w:bookmarkStart w:id="6" w:name="_Toc506459143"/>
-      <w:bookmarkStart w:id="7" w:name="_Toc506458777"/>
+      <w:bookmarkStart w:id="6" w:name="_Toc506458777"/>
+      <w:bookmarkStart w:id="7" w:name="_Toc506459143"/>
       <w:r>
         <w:rPr/>
         <w:t xml:space="preserve">2. </w:t>
@@ -3030,21 +3111,7 @@
           <w:sz w:val="22"/>
           <w:szCs w:val="22"/>
         </w:rPr>
-        <w:t xml:space="preserve">This story covers the creation of a class to interface with the existing </w:t>
-      </w:r>
-      <w:r>
-        <w:rPr>
-          <w:sz w:val="22"/>
-          <w:szCs w:val="22"/>
-        </w:rPr>
-        <w:t>JavaScript</w:t>
-      </w:r>
-      <w:r>
-        <w:rPr>
-          <w:sz w:val="22"/>
-          <w:szCs w:val="22"/>
-        </w:rPr>
-        <w:t xml:space="preserve"> Google Maps API</w:t>
+        <w:t>This story covers the creation of a class to interface with the existing JavaScript Google Maps API</w:t>
       </w:r>
     </w:p>
     <w:p>
@@ -3089,14 +3156,7 @@
           <w:sz w:val="22"/>
           <w:szCs w:val="22"/>
         </w:rPr>
-        <w:t xml:space="preserve">This story is considered complete when </w:t>
-      </w:r>
-      <w:r>
-        <w:rPr>
-          <w:sz w:val="22"/>
-          <w:szCs w:val="22"/>
-        </w:rPr>
-        <w:t>data can be passed into the class and returned as JSON that can be easily passed into some JavaScript that can use that information to query the Maps Api.</w:t>
+        <w:t>This story is considered complete when data can be passed into the class and returned as JSON that can be easily passed into some JavaScript that can use that information to query the Maps Api.</w:t>
       </w:r>
     </w:p>
     <w:p>
@@ -3294,8 +3354,8 @@
         <w:pStyle w:val="Heading1"/>
         <w:rPr/>
       </w:pPr>
-      <w:bookmarkStart w:id="8" w:name="_Toc506459149"/>
-      <w:bookmarkStart w:id="9" w:name="_Toc506458783"/>
+      <w:bookmarkStart w:id="8" w:name="_Toc506458783"/>
+      <w:bookmarkStart w:id="9" w:name="_Toc506459149"/>
       <w:r>
         <w:rPr/>
         <w:t xml:space="preserve">3. </w:t>
@@ -3316,8 +3376,8 @@
           <w:szCs w:val="24"/>
         </w:rPr>
       </w:pPr>
-      <w:bookmarkStart w:id="10" w:name="_Toc506459150"/>
-      <w:bookmarkStart w:id="11" w:name="_Toc506458784"/>
+      <w:bookmarkStart w:id="10" w:name="_Toc506458784"/>
+      <w:bookmarkStart w:id="11" w:name="_Toc506459150"/>
       <w:r>
         <w:rPr>
           <w:sz w:val="24"/>
@@ -3325,8 +3385,8 @@
         </w:rPr>
         <w:t>3.1 Sprint/Product Burndown Chart</w:t>
       </w:r>
-      <w:bookmarkStart w:id="12" w:name="_Toc506459153"/>
-      <w:bookmarkStart w:id="13" w:name="_Toc506458787"/>
+      <w:bookmarkStart w:id="12" w:name="_Toc506458787"/>
+      <w:bookmarkStart w:id="13" w:name="_Toc506459153"/>
       <w:bookmarkEnd w:id="10"/>
       <w:bookmarkEnd w:id="11"/>
       <w:r>
@@ -3393,8 +3453,8 @@
           <w:szCs w:val="24"/>
         </w:rPr>
       </w:pPr>
-      <w:bookmarkStart w:id="14" w:name="_Toc506459155"/>
-      <w:bookmarkStart w:id="15" w:name="_Toc506458789"/>
+      <w:bookmarkStart w:id="14" w:name="_Toc506458789"/>
+      <w:bookmarkStart w:id="15" w:name="_Toc506459155"/>
       <w:bookmarkEnd w:id="12"/>
       <w:bookmarkEnd w:id="13"/>
       <w:r>
@@ -3424,7 +3484,7 @@
       <w:r>
         <w:rPr/>
         <w:drawing>
-          <wp:inline distT="0" distB="5715" distL="0" distR="3175">
+          <wp:inline distT="0" distB="0" distL="0" distR="0">
             <wp:extent cx="5045075" cy="3061970"/>
             <wp:effectExtent l="0" t="0" r="0" b="0"/>
             <wp:docPr id="2" name="Picture 3" descr=""/>
@@ -3468,8 +3528,8 @@
         <w:pStyle w:val="Heading1"/>
         <w:rPr/>
       </w:pPr>
-      <w:bookmarkStart w:id="17" w:name="_Toc506459179"/>
-      <w:bookmarkStart w:id="18" w:name="_Toc506458813"/>
+      <w:bookmarkStart w:id="17" w:name="_Toc506458813"/>
+      <w:bookmarkStart w:id="18" w:name="_Toc506459179"/>
       <w:bookmarkEnd w:id="17"/>
       <w:bookmarkEnd w:id="18"/>
       <w:r>
@@ -3508,7 +3568,9 @@
     <w:pPr>
       <w:pStyle w:val="Footer"/>
       <w:tabs>
+        <w:tab w:val="center" w:pos="4320" w:leader="none"/>
         <w:tab w:val="center" w:pos="4680" w:leader="none"/>
+        <w:tab w:val="right" w:pos="8640" w:leader="none"/>
         <w:tab w:val="right" w:pos="9360" w:leader="none"/>
       </w:tabs>
       <w:rPr/>
@@ -3521,9 +3583,7 @@
       <w:t xml:space="preserve">Page </w:t>
     </w:r>
     <w:r>
-      <w:rPr>
-        <w:rStyle w:val="Pagenumber"/>
-      </w:rPr>
+      <w:rPr/>
       <w:fldChar w:fldCharType="begin"/>
     </w:r>
     <w:r>
@@ -3533,7 +3593,7 @@
       <w:fldChar w:fldCharType="separate"/>
     </w:r>
     <w:r>
-      <w:t>iii</w:t>
+      <w:t>v</w:t>
     </w:r>
     <w:r>
       <w:fldChar w:fldCharType="end"/>
@@ -3553,7 +3613,9 @@
     <w:pPr>
       <w:pStyle w:val="Header"/>
       <w:tabs>
+        <w:tab w:val="center" w:pos="4320" w:leader="none"/>
         <w:tab w:val="center" w:pos="4680" w:leader="none"/>
+        <w:tab w:val="right" w:pos="8640" w:leader="none"/>
         <w:tab w:val="right" w:pos="9360" w:leader="none"/>
       </w:tabs>
       <w:rPr/>
@@ -3974,7 +4036,7 @@
     </w:pPr>
     <w:rPr>
       <w:rFonts w:ascii="Times" w:hAnsi="Times" w:eastAsia="Times" w:cs="Times New Roman"/>
-      <w:color w:val="auto"/>
+      <w:color w:val="00000A"/>
       <w:sz w:val="24"/>
       <w:szCs w:val="20"/>
       <w:lang w:val="en-US" w:eastAsia="en-US" w:bidi="ar-SA"/>

</xml_diff>